<commit_message>
upd: modified file lab's report.docx
</commit_message>
<xml_diff>
--- a/Laboratory-work-4/Laboratory report.docx
+++ b/Laboratory-work-4/Laboratory report.docx
@@ -777,7 +777,6 @@
           <w:rFonts w:ascii="Times New Roman" w:hAnsi="Times New Roman" w:cs="Times New Roman"/>
           <w:sz w:val="32"/>
           <w:szCs w:val="32"/>
-          <w:lang w:val="en-US"/>
         </w:rPr>
         <w:t>1</w:t>
       </w:r>
@@ -923,9 +922,9 @@
           <w:lang w:eastAsia="ru-RU"/>
         </w:rPr>
         <w:drawing>
-          <wp:inline distT="0" distB="0" distL="0" distR="0" wp14:anchorId="77AF71D2" wp14:editId="42FB1675">
-            <wp:extent cx="3009900" cy="1171575"/>
-            <wp:effectExtent l="0" t="0" r="0" b="9525"/>
+          <wp:inline distT="0" distB="0" distL="0" distR="0" wp14:anchorId="634DDB07" wp14:editId="7E368C29">
+            <wp:extent cx="1533525" cy="1171575"/>
+            <wp:effectExtent l="0" t="0" r="9525" b="9525"/>
             <wp:docPr id="1" name="Рисунок 1"/>
             <wp:cNvGraphicFramePr>
               <a:graphicFrameLocks xmlns:a="http://schemas.openxmlformats.org/drawingml/2006/main" noChangeAspect="1"/>
@@ -946,7 +945,7 @@
                   <pic:spPr>
                     <a:xfrm>
                       <a:off x="0" y="0"/>
-                      <a:ext cx="3009900" cy="1171575"/>
+                      <a:ext cx="1533525" cy="1171575"/>
                     </a:xfrm>
                     <a:prstGeom prst="rect">
                       <a:avLst/>
@@ -1970,16 +1969,16 @@
                 <c:formatCode>General</c:formatCode>
                 <c:ptCount val="4"/>
                 <c:pt idx="0">
-                  <c:v>43</c:v>
+                  <c:v>13800</c:v>
                 </c:pt>
                 <c:pt idx="1">
-                  <c:v>45</c:v>
+                  <c:v>8500</c:v>
                 </c:pt>
                 <c:pt idx="2">
-                  <c:v>50</c:v>
+                  <c:v>11550</c:v>
                 </c:pt>
                 <c:pt idx="3">
-                  <c:v>57</c:v>
+                  <c:v>12160</c:v>
                 </c:pt>
               </c:numCache>
             </c:numRef>

</xml_diff>